<commit_message>
Upload After Sidang dan Folder BUKU ISBN
</commit_message>
<xml_diff>
--- a/Backup/10. BAB II Landasan Teori BELUM SELESAI.docx
+++ b/Backup/10. BAB II Landasan Teori BELUM SELESAI.docx
@@ -2080,7 +2080,21 @@
         <w:rPr>
           <w:lang w:val="en-US"/>
         </w:rPr>
-        <w:t>Pada penelitian ini, untuk variabel bebasnya (X) terdiri dari jumlah pelanggan dan jumlah produk. Lalu, untuk variabel terikatnya (Y) adalah pendapatan.</w:t>
+        <w:t>Pada penelitian ini, untuk variabel bebasnya (X) terdiri dari jumlah pelanggan dan jumlah produk. Lal</w:t>
+      </w:r>
+      <w:bookmarkStart w:id="11" w:name="_GoBack"/>
+      <w:bookmarkEnd w:id="11"/>
+      <w:r>
+        <w:rPr>
+          <w:lang w:val="en-US"/>
+        </w:rPr>
+        <w:t>u, untuk variabel terikatnya (Y) adalah pendapatan.</w:t>
+      </w:r>
+      <w:r>
+        <w:rPr>
+          <w:lang w:val="en-US"/>
+        </w:rPr>
+        <w:t xml:space="preserve"> </w:t>
       </w:r>
     </w:p>
     <w:p>
@@ -2097,11 +2111,11 @@
           <w:bCs w:val="0"/>
         </w:rPr>
       </w:pPr>
-      <w:bookmarkStart w:id="11" w:name="_Toc41639287"/>
+      <w:bookmarkStart w:id="12" w:name="_Toc41639287"/>
       <w:r>
         <w:t>Algoritma Genetika</w:t>
       </w:r>
-      <w:bookmarkEnd w:id="11"/>
+      <w:bookmarkEnd w:id="12"/>
     </w:p>
     <w:p>
       <w:pPr>
@@ -2987,15 +3001,7 @@
         <w:rPr>
           <w:lang w:val="en-US"/>
         </w:rPr>
-        <w:t xml:space="preserve"> didalam populasi untuk memperoleh peringkat calon solusi. Berdasarkan hasil evaluasi, dipili</w:t>
-      </w:r>
-      <w:bookmarkStart w:id="12" w:name="_GoBack"/>
-      <w:bookmarkEnd w:id="12"/>
-      <w:r>
-        <w:rPr>
-          <w:lang w:val="en-US"/>
-        </w:rPr>
-        <w:t xml:space="preserve">h </w:t>
+        <w:t xml:space="preserve"> didalam populasi untuk memperoleh peringkat calon solusi. Berdasarkan hasil evaluasi, dipilih </w:t>
       </w:r>
       <w:r>
         <w:rPr>
@@ -3289,6 +3295,105 @@
         </w:rPr>
         <w:t>.</w:t>
       </w:r>
+      <w:r>
+        <w:rPr>
+          <w:lang w:val="en-US"/>
+        </w:rPr>
+        <w:t xml:space="preserve"> </w:t>
+      </w:r>
+    </w:p>
+    <w:p>
+      <w:pPr>
+        <w:pStyle w:val="ListParagraph"/>
+        <w:spacing w:line="360" w:lineRule="auto"/>
+        <w:ind w:left="426" w:firstLine="567"/>
+        <w:jc w:val="both"/>
+        <w:rPr>
+          <w:lang w:val="en-US"/>
+        </w:rPr>
+      </w:pPr>
+      <w:r>
+        <w:rPr>
+          <w:lang w:val="en-US"/>
+        </w:rPr>
+        <w:t>Pada tahun 1950, Alan Turing mengusulkan sebuah “</w:t>
+      </w:r>
+      <w:r>
+        <w:rPr>
+          <w:i/>
+          <w:iCs/>
+          <w:lang w:val="en-US"/>
+        </w:rPr>
+        <w:t>Machine Learning”</w:t>
+      </w:r>
+      <w:r>
+        <w:rPr>
+          <w:lang w:val="en-US"/>
+        </w:rPr>
+        <w:t xml:space="preserve"> yang akan paralel dengan prinsip-prinsip evolusi. Simulasi evolusi komputer dimulai pada awal 1954 dengan karya Nils Aall Barricelli, yang menggunakan komputer di Institute for Advace Study di Princeton, New Jersey. Mulai tahun 1957, ahli genetika kuantitatif Australia Alex Fraser menerbitkan serangkaian </w:t>
+      </w:r>
+      <w:r>
+        <w:rPr>
+          <w:lang w:val="en-US"/>
+        </w:rPr>
+        <w:lastRenderedPageBreak/>
+        <w:t>makalah tentang simulasi pemilihan organisme buatan dengan beberapa lokasi yang mengendalikan sifat terukur. Sejak awal ini, simulasi evolusi komputer oleh ahli biologi menjadi lebih umum pada awal 1960-an, dan metode ini dijelaskan dalam buku-buku oleh Fraser Burnell, dan Crosby. Simulasi Fraser mencakup semua elemen penting dari algoritma genetika modern. Selain itu, Hans-Joachim Bremermann menerbitkan serangkaian makalah pada tahun 1960-</w:t>
+      </w:r>
+      <w:proofErr w:type="gramStart"/>
+      <w:r>
+        <w:rPr>
+          <w:lang w:val="en-US"/>
+        </w:rPr>
+        <w:t>an</w:t>
+      </w:r>
+      <w:proofErr w:type="gramEnd"/>
+      <w:r>
+        <w:rPr>
+          <w:lang w:val="en-US"/>
+        </w:rPr>
+        <w:t xml:space="preserve"> yang juga mengadopsi populasi solusi untuk masalah optimasi, menjalani rekombinasi, mutasi, dan seleksi</w:t>
+      </w:r>
+      <w:r>
+        <w:rPr>
+          <w:lang w:val="en-US"/>
+        </w:rPr>
+        <w:t>[wikipeda]</w:t>
+      </w:r>
+      <w:r>
+        <w:rPr>
+          <w:lang w:val="en-US"/>
+        </w:rPr>
+        <w:t>.</w:t>
+      </w:r>
+    </w:p>
+    <w:p>
+      <w:pPr>
+        <w:pStyle w:val="ListParagraph"/>
+        <w:spacing w:line="360" w:lineRule="auto"/>
+        <w:ind w:left="426" w:firstLine="567"/>
+        <w:jc w:val="both"/>
+        <w:rPr>
+          <w:lang w:val="en-US"/>
+        </w:rPr>
+      </w:pPr>
+      <w:r>
+        <w:rPr>
+          <w:lang w:val="en-US"/>
+        </w:rPr>
+        <w:t>Algoritma genetika khususnya menjadi populer melalui karya John Holland pada awal 1970-an, dan terutama bukunya Adaption in Natural and Artificial Systems. Holland memperkenalkan kerangka kerja formal untuk memprediksi kualitas generasi berikutnya, yang dikenal sebagai Teorema Skema Belanda</w:t>
+      </w:r>
+      <w:r>
+        <w:rPr>
+          <w:lang w:val="en-US"/>
+        </w:rPr>
+        <w:t>[wikipedia]</w:t>
+      </w:r>
+      <w:r>
+        <w:rPr>
+          <w:lang w:val="en-US"/>
+        </w:rPr>
+        <w:t>.</w:t>
+      </w:r>
     </w:p>
     <w:p>
       <w:pPr>
@@ -3373,87 +3478,191 @@
         <w:rPr>
           <w:lang w:val="en-US"/>
         </w:rPr>
+        <w:t xml:space="preserve"> (UI.R) untuk mengontrol tata letak dan penampilan, dan </w:t>
+      </w:r>
+      <w:r>
+        <w:rPr>
+          <w:i/>
+          <w:iCs/>
+          <w:lang w:val="en-US"/>
+        </w:rPr>
+        <w:t xml:space="preserve">Server-Script </w:t>
+      </w:r>
+      <w:r>
+        <w:rPr>
+          <w:lang w:val="en-US"/>
+        </w:rPr>
+        <w:t xml:space="preserve">(server.R) untuk memasukkan petunjuk </w:t>
+      </w:r>
+      <w:r>
+        <w:rPr>
+          <w:i/>
+          <w:iCs/>
+          <w:lang w:val="en-US"/>
+        </w:rPr>
+        <w:t>input</w:t>
+      </w:r>
+      <w:r>
+        <w:rPr>
+          <w:lang w:val="en-US"/>
+        </w:rPr>
+        <w:t xml:space="preserve"> pengguna, pengolahan data, dan </w:t>
+      </w:r>
+      <w:r>
+        <w:rPr>
+          <w:i/>
+          <w:iCs/>
+          <w:lang w:val="en-US"/>
+        </w:rPr>
+        <w:t>output</w:t>
+      </w:r>
+      <w:r>
+        <w:rPr>
+          <w:lang w:val="en-US"/>
+        </w:rPr>
+        <w:t xml:space="preserve"> dengan memanfaatkan bahasa R dan fungsi dari paket yang sudah terinstall</w:t>
+      </w:r>
+      <w:r>
+        <w:rPr>
+          <w:lang w:val="en-US"/>
+        </w:rPr>
+        <w:fldChar w:fldCharType="begin" w:fldLock="1"/>
+      </w:r>
+      <w:r>
+        <w:rPr>
+          <w:lang w:val="en-US"/>
+        </w:rPr>
+        <w:instrText>ADDIN CSL_CITATION {"citationItems":[{"id":"ITEM-1","itemData":{"abstract":"Shiny makes it incredibly easy to build interactive web applications with R. Automatic ``reactive'' binding between inputs and outputs and extensive pre-built widgets make it possible to build beautiful, responsive, and powerful applications with minimal effort.","author":[{"dropping-particle":"","family":"Chang","given":"Winston","non-dropping-particle":"","parse-names":false,"suffix":""},{"dropping-particle":"","family":"Cheng","given":"Joe","non-dropping-particle":"","parse-names":false,"suffix":""},{"dropping-particle":"","family":"Allaire","given":"JJ","non-dropping-particle":"","parse-names":false,"suffix":""},{"dropping-particle":"","family":"Xie","given":"Yihui","non-dropping-particle":"","parse-names":false,"suffix":""},{"dropping-particle":"","family":"McPherson","given":"Jonathan","non-dropping-particle":"","parse-names":false,"suffix":""}],"container-title":"Pacakge 'Shiny'","id":"ITEM-1","issued":{"date-parts":[["2015"]]},"page":"1-124","title":"Web Application Framework for R","type":"chapter"},"uris":["http://www.mendeley.com/documents/?uuid=5d297bdf-f561-490e-9699-8b237aafc417"]}],"mendeley":{"formattedCitation":"[18]","plainTextFormattedCitation":"[18]","previouslyFormattedCitation":"[18]"},"properties":{"noteIndex":0},"schema":"https://github.com/citation-style-language/schema/raw/master/csl-citation.json"}</w:instrText>
+      </w:r>
+      <w:r>
+        <w:rPr>
+          <w:lang w:val="en-US"/>
+        </w:rPr>
+        <w:fldChar w:fldCharType="separate"/>
+      </w:r>
+      <w:r>
+        <w:rPr>
+          <w:noProof/>
+          <w:lang w:val="en-US"/>
+        </w:rPr>
+        <w:t>[18]</w:t>
+      </w:r>
+      <w:r>
+        <w:rPr>
+          <w:lang w:val="en-US"/>
+        </w:rPr>
+        <w:fldChar w:fldCharType="end"/>
+      </w:r>
+      <w:r>
+        <w:rPr>
+          <w:lang w:val="en-US"/>
+        </w:rPr>
+        <w:t>.</w:t>
+      </w:r>
+    </w:p>
+    <w:p>
+      <w:pPr>
+        <w:pStyle w:val="ListParagraph"/>
+        <w:spacing w:line="360" w:lineRule="auto"/>
+        <w:ind w:left="426" w:firstLine="567"/>
+        <w:jc w:val="both"/>
+        <w:rPr>
+          <w:lang w:val="en-US"/>
+        </w:rPr>
+      </w:pPr>
+      <w:r>
+        <w:rPr>
+          <w:i/>
+          <w:iCs/>
+          <w:lang w:val="en-US"/>
+        </w:rPr>
+        <w:t xml:space="preserve">Shiny </w:t>
+      </w:r>
+      <w:r>
+        <w:rPr>
+          <w:lang w:val="en-US"/>
+        </w:rPr>
+        <w:t xml:space="preserve">adalah paket R </w:t>
+      </w:r>
+      <w:r>
+        <w:rPr>
+          <w:i/>
+          <w:iCs/>
+          <w:lang w:val="en-US"/>
+        </w:rPr>
+        <w:t>open-source</w:t>
+      </w:r>
+      <w:r>
+        <w:rPr>
+          <w:lang w:val="en-US"/>
+        </w:rPr>
+        <w:t xml:space="preserve"> yang menyediakan kerangka web yang elegan dan kuat untuk membangun aplikasi web menggunakan R. </w:t>
+      </w:r>
+      <w:r>
+        <w:rPr>
+          <w:i/>
+          <w:iCs/>
+          <w:lang w:val="en-US"/>
+        </w:rPr>
+        <w:t>Shiny</w:t>
+      </w:r>
+      <w:r>
+        <w:rPr>
+          <w:lang w:val="en-US"/>
+        </w:rPr>
+        <w:t xml:space="preserve"> dapat membantu mengubah analisis menjadi aplikasi web interaktif tanpa memerlukan pengetahuan HTML, CSS, atau </w:t>
+      </w:r>
+      <w:proofErr w:type="gramStart"/>
+      <w:r>
+        <w:rPr>
+          <w:lang w:val="en-US"/>
+        </w:rPr>
+        <w:t>JavaScript</w:t>
+      </w:r>
+      <w:r>
+        <w:rPr>
+          <w:lang w:val="en-US"/>
+        </w:rPr>
+        <w:t>[</w:t>
+      </w:r>
+      <w:proofErr w:type="gramEnd"/>
+      <w:r>
+        <w:rPr>
+          <w:lang w:val="en-US"/>
+        </w:rPr>
+        <w:t>web Shiny]</w:t>
+      </w:r>
+      <w:r>
+        <w:rPr>
+          <w:lang w:val="en-US"/>
+        </w:rPr>
+        <w:t>.</w:t>
+      </w:r>
+      <w:r>
+        <w:rPr>
+          <w:lang w:val="en-US"/>
+        </w:rPr>
         <w:t xml:space="preserve"> </w:t>
       </w:r>
       <w:r>
         <w:rPr>
-          <w:lang w:val="en-US"/>
-        </w:rPr>
-        <w:lastRenderedPageBreak/>
-        <w:t xml:space="preserve">(UI.R) untuk mengontrol tata letak dan penampilan, dan </w:t>
-      </w:r>
-      <w:r>
-        <w:rPr>
-          <w:i/>
-          <w:iCs/>
-          <w:lang w:val="en-US"/>
-        </w:rPr>
-        <w:t xml:space="preserve">Server-Script </w:t>
-      </w:r>
-      <w:r>
-        <w:rPr>
-          <w:lang w:val="en-US"/>
-        </w:rPr>
-        <w:t xml:space="preserve">(server.R) untuk memasukkan petunjuk </w:t>
-      </w:r>
-      <w:r>
-        <w:rPr>
-          <w:i/>
-          <w:iCs/>
-          <w:lang w:val="en-US"/>
-        </w:rPr>
-        <w:t>input</w:t>
-      </w:r>
-      <w:r>
-        <w:rPr>
-          <w:lang w:val="en-US"/>
-        </w:rPr>
-        <w:t xml:space="preserve"> pengguna, pengolahan data, dan </w:t>
-      </w:r>
-      <w:r>
-        <w:rPr>
-          <w:i/>
-          <w:iCs/>
-          <w:lang w:val="en-US"/>
-        </w:rPr>
-        <w:t>output</w:t>
-      </w:r>
-      <w:r>
-        <w:rPr>
-          <w:lang w:val="en-US"/>
-        </w:rPr>
-        <w:t xml:space="preserve"> dengan memanfaatkan bahasa R dan fungsi dari paket yang sudah terinstall</w:t>
-      </w:r>
-      <w:r>
-        <w:rPr>
-          <w:lang w:val="en-US"/>
-        </w:rPr>
-        <w:fldChar w:fldCharType="begin" w:fldLock="1"/>
-      </w:r>
-      <w:r>
-        <w:rPr>
-          <w:lang w:val="en-US"/>
-        </w:rPr>
-        <w:instrText>ADDIN CSL_CITATION {"citationItems":[{"id":"ITEM-1","itemData":{"abstract":"Shiny makes it incredibly easy to build interactive web applications with R. Automatic ``reactive'' binding between inputs and outputs and extensive pre-built widgets make it possible to build beautiful, responsive, and powerful applications with minimal effort.","author":[{"dropping-particle":"","family":"Chang","given":"Winston","non-dropping-particle":"","parse-names":false,"suffix":""},{"dropping-particle":"","family":"Cheng","given":"Joe","non-dropping-particle":"","parse-names":false,"suffix":""},{"dropping-particle":"","family":"Allaire","given":"JJ","non-dropping-particle":"","parse-names":false,"suffix":""},{"dropping-particle":"","family":"Xie","given":"Yihui","non-dropping-particle":"","parse-names":false,"suffix":""},{"dropping-particle":"","family":"McPherson","given":"Jonathan","non-dropping-particle":"","parse-names":false,"suffix":""}],"container-title":"Pacakge 'Shiny'","id":"ITEM-1","issued":{"date-parts":[["2015"]]},"page":"1-124","title":"Web Application Framework for R","type":"chapter"},"uris":["http://www.mendeley.com/documents/?uuid=5d297bdf-f561-490e-9699-8b237aafc417"]}],"mendeley":{"formattedCitation":"[18]","plainTextFormattedCitation":"[18]","previouslyFormattedCitation":"[18]"},"properties":{"noteIndex":0},"schema":"https://github.com/citation-style-language/schema/raw/master/csl-citation.json"}</w:instrText>
-      </w:r>
-      <w:r>
-        <w:rPr>
-          <w:lang w:val="en-US"/>
-        </w:rPr>
-        <w:fldChar w:fldCharType="separate"/>
-      </w:r>
-      <w:r>
-        <w:rPr>
-          <w:noProof/>
-          <w:lang w:val="en-US"/>
-        </w:rPr>
-        <w:t>[18]</w:t>
-      </w:r>
-      <w:r>
-        <w:rPr>
-          <w:lang w:val="en-US"/>
-        </w:rPr>
-        <w:fldChar w:fldCharType="end"/>
+          <w:i/>
+          <w:iCs/>
+          <w:lang w:val="en-US"/>
+        </w:rPr>
+        <w:t>Shiny</w:t>
+      </w:r>
+      <w:r>
+        <w:rPr>
+          <w:lang w:val="en-US"/>
+        </w:rPr>
+        <w:t xml:space="preserve"> pertama kali diumumkan untuk beta testingnya pada bulan Juli tahun 2012 pada acara konferensi JSM</w:t>
+      </w:r>
+      <w:r>
+        <w:rPr>
+          <w:lang w:val="en-US"/>
+        </w:rPr>
+        <w:t>[r-bloggers]</w:t>
       </w:r>
       <w:r>
         <w:rPr>
@@ -3522,7 +3731,14 @@
         <w:rPr>
           <w:lang w:val="en-US"/>
         </w:rPr>
-        <w:t xml:space="preserve"> pada R shiny, selain menambah nilai estetika dan juga menambah fleksibilitas dalam mengakses fitur dalam aplikasi web, sehingga membantu </w:t>
+        <w:t xml:space="preserve"> pada R shiny, selain menambah nilai estetika dan juga menambah fleksibilitas dalam mengakses </w:t>
+      </w:r>
+      <w:r>
+        <w:rPr>
+          <w:lang w:val="en-US"/>
+        </w:rPr>
+        <w:lastRenderedPageBreak/>
+        <w:t xml:space="preserve">fitur dalam aplikasi web, sehingga membantu </w:t>
       </w:r>
       <w:r>
         <w:rPr>
@@ -3880,7 +4096,6 @@
         <w:ind w:left="993" w:hanging="633"/>
       </w:pPr>
       <w:r>
-        <w:lastRenderedPageBreak/>
         <w:t>lm (Linear Models)</w:t>
       </w:r>
     </w:p>
@@ -4148,22 +4363,28 @@
         <w:rPr>
           <w:lang w:val="en-US"/>
         </w:rPr>
+        <w:t xml:space="preserve">Penelitan ini bertujuan untuk menentukan parameter radial fungsi jaringan saraf (jumlah </w:t>
+      </w:r>
+      <w:r>
+        <w:rPr>
+          <w:i/>
+          <w:iCs/>
+          <w:lang w:val="en-US"/>
+        </w:rPr>
+        <w:t>neuron</w:t>
+      </w:r>
+      <w:r>
+        <w:rPr>
+          <w:lang w:val="en-US"/>
+        </w:rPr>
+        <w:t xml:space="preserve">, masing-masing pusat dan radii) secara otomatis. Prediksi curah hujan yang akurat dan tepat waktu sangat penting untuk perencanaan dan pengelolaan sumber daya air, khususnya untuk sistem peringatan banjir, karena dapat memberikan informasi yang efektif untuk membantu mencegah korban dan kerusakan yang disebabkan oleh bencana alam. Prediksi curah hujan sangat sulit untuk model sejak kompleksitas dari proses atomosfer melibatkan pola nonlinier yang agak kompleks, misalnya </w:t>
+      </w:r>
+      <w:r>
+        <w:rPr>
+          <w:lang w:val="en-US"/>
+        </w:rPr>
         <w:lastRenderedPageBreak/>
-        <w:t xml:space="preserve">Penelitan ini bertujuan untuk menentukan parameter radial fungsi jaringan saraf (jumlah </w:t>
-      </w:r>
-      <w:r>
-        <w:rPr>
-          <w:i/>
-          <w:iCs/>
-          <w:lang w:val="en-US"/>
-        </w:rPr>
-        <w:t>neuron</w:t>
-      </w:r>
-      <w:r>
-        <w:rPr>
-          <w:lang w:val="en-US"/>
-        </w:rPr>
-        <w:t>, masing-masing pusat dan radii) secara otomatis. Prediksi curah hujan yang akurat dan tepat waktu sangat penting untuk perencanaan dan pengelolaan sumber daya air, khususnya untuk sistem peringatan banjir, karena dapat memberikan informasi yang efektif untuk membantu mencegah korban dan kerusakan yang disebabkan oleh bencana alam. Prediksi curah hujan sangat sulit untuk model sejak kompleksitas dari proses atomosfer melibatkan pola nonlinier yang agak kompleks, misalnya tekanan, suhu, kecepatan angin dan arahnya, karakteristik meteorologi dari area curah hujan dan sebagainya</w:t>
+        <w:t>tekanan, suhu, kecepatan angin dan arahnya, karakteristik meteorologi dari area curah hujan dan sebagainya</w:t>
       </w:r>
       <w:r>
         <w:rPr>
@@ -4348,31 +4569,31 @@
         <w:rPr>
           <w:lang w:val="en-US"/>
         </w:rPr>
-        <w:t xml:space="preserve">Penelitian ini bertujuan untuk memecahkan masalah penjadwalan pekerjaan yang fleksibel. Sebuah algoritma genetik ditingkatkan diusulkan untuk mengatasi kekurangan algoritma genetik tradisional, seperti lemah mencari kemampuan dan waktu yang lama berjalan ketika memecahkan FJSP. FJSP itu sendiri adalah salah satu masalah optimasi kombinatorial yang </w:t>
+        <w:t>Penelitian ini bertujuan untuk memecahkan masalah penjadwalan pekerjaan yang fleksibel. Sebuah algoritma genetik ditingkatkan diusulkan untuk mengatasi kekurangan algoritma genetik tradisional, seperti lemah mencari kemampuan dan waktu yang lama berjalan ketika memecahkan FJSP. FJSP itu sendiri adalah salah satu masalah optimasi kombinatorial yang paling sulit, dan algoritma perencanaan tradisional telah terbukti sulit untuk mendapatkan solusi yang memuaskan dalam waktu yang dapat diterima.</w:t>
+      </w:r>
+    </w:p>
+    <w:p>
+      <w:pPr>
+        <w:pStyle w:val="ListParagraph"/>
+        <w:spacing w:line="360" w:lineRule="auto"/>
+        <w:ind w:left="567" w:firstLine="284"/>
+        <w:jc w:val="both"/>
+        <w:rPr>
+          <w:lang w:val="en-US"/>
+        </w:rPr>
+      </w:pPr>
+      <w:r>
+        <w:rPr>
+          <w:lang w:val="en-US"/>
+        </w:rPr>
+        <w:t xml:space="preserve">Dalam rangka untuk memecahkan masalah ini dan lebih meningkatkan kecepatan kovergensi algoritma genetik dalam berurusan dengan FJSP, secara khusus, algoritma tersebut menggunakan metode inisialisasi baru untuk meningkatkan kualitas awal penduduk dan menciptakan cara baru mutasi, yang tidak memerlukan rekonstruksi kromosom setelah mutasi (yaitu, tidak ada solusi ilegal yang dihasilkan). Hasil simulasi menunjukkan bahwa algoritma yang diusulkan memiliki keuntungan dari kemampuan pencarian </w:t>
       </w:r>
       <w:r>
         <w:rPr>
           <w:lang w:val="en-US"/>
         </w:rPr>
         <w:lastRenderedPageBreak/>
-        <w:t>paling sulit, dan algoritma perencanaan tradisional telah terbukti sulit untuk mendapatkan solusi yang memuaskan dalam waktu yang dapat diterima.</w:t>
-      </w:r>
-    </w:p>
-    <w:p>
-      <w:pPr>
-        <w:pStyle w:val="ListParagraph"/>
-        <w:spacing w:line="360" w:lineRule="auto"/>
-        <w:ind w:left="567" w:firstLine="284"/>
-        <w:jc w:val="both"/>
-        <w:rPr>
-          <w:lang w:val="en-US"/>
-        </w:rPr>
-      </w:pPr>
-      <w:r>
-        <w:rPr>
-          <w:lang w:val="en-US"/>
-        </w:rPr>
-        <w:t>Dalam rangka untuk memecahkan masalah ini dan lebih meningkatkan kecepatan kovergensi algoritma genetik dalam berurusan dengan FJSP, secara khusus, algoritma tersebut menggunakan metode inisialisasi baru untuk meningkatkan kualitas awal penduduk dan menciptakan cara baru mutasi, yang tidak memerlukan rekonstruksi kromosom setelah mutasi (yaitu, tidak ada solusi ilegal yang dihasilkan). Hasil simulasi menunjukkan bahwa algoritma yang diusulkan memiliki keuntungan dari kemampuan pencarian yang lebih kuat dan waktu berjalan lebih pendek, dibandingkan dengan beberapa algoritma lainnya</w:t>
+        <w:t>yang lebih kuat dan waktu berjalan lebih pendek, dibandingkan dengan beberapa algoritma lainnya</w:t>
       </w:r>
       <w:r>
         <w:rPr>
@@ -4569,31 +4790,31 @@
         <w:rPr>
           <w:lang w:val="en-US"/>
         </w:rPr>
-        <w:t xml:space="preserve">Penelitian ini bertujuan untuk mengoptimalkan dalam membuat keputusan respon risiko (RRD). Risiko adalah entitas yang muncul dihampir semua </w:t>
+        <w:t>Penelitian ini bertujuan untuk mengoptimalkan dalam membuat keputusan respon risiko (RRD). Risiko adalah entitas yang muncul dihampir semua aspek proyek. Suatu proyek rentan terhadap kegagalan jika tindakan respons risiko tidak cukup memadai untuk menangani risiko yang mungkin terjadi. Namun demikian, karena kompleksitas proyek, fenomena interaksi risiko muncul, yaitu, risiko yang teridentifikasi kemungkinan akan memicu terjadinya satu atau lebih risiko.</w:t>
+      </w:r>
+    </w:p>
+    <w:p>
+      <w:pPr>
+        <w:pStyle w:val="ListParagraph"/>
+        <w:spacing w:line="360" w:lineRule="auto"/>
+        <w:ind w:left="567" w:firstLine="284"/>
+        <w:jc w:val="both"/>
+        <w:rPr>
+          <w:lang w:val="en-US"/>
+        </w:rPr>
+      </w:pPr>
+      <w:r>
+        <w:rPr>
+          <w:lang w:val="en-US"/>
+        </w:rPr>
+        <w:t xml:space="preserve">Interaksi risiko dapat membuat tindakan respons tidak valid, tindakan yang menghilangkan probabilitas spontan risiko tidak dapat mengurangi frekuensi risiko ini. Namun, beberapa fenomena yang dipimpin oleh interaksi risiko sulit untuk ditangani dengan metode analitis. Dalam penelitian ini, model </w:t>
       </w:r>
       <w:r>
         <w:rPr>
           <w:lang w:val="en-US"/>
         </w:rPr>
         <w:lastRenderedPageBreak/>
-        <w:t>aspek proyek. Suatu proyek rentan terhadap kegagalan jika tindakan respons risiko tidak cukup memadai untuk menangani risiko yang mungkin terjadi. Namun demikian, karena kompleksitas proyek, fenomena interaksi risiko muncul, yaitu, risiko yang teridentifikasi kemungkinan akan memicu terjadinya satu atau lebih risiko.</w:t>
-      </w:r>
-    </w:p>
-    <w:p>
-      <w:pPr>
-        <w:pStyle w:val="ListParagraph"/>
-        <w:spacing w:line="360" w:lineRule="auto"/>
-        <w:ind w:left="567" w:firstLine="284"/>
-        <w:jc w:val="both"/>
-        <w:rPr>
-          <w:lang w:val="en-US"/>
-        </w:rPr>
-      </w:pPr>
-      <w:r>
-        <w:rPr>
-          <w:lang w:val="en-US"/>
-        </w:rPr>
-        <w:t>Interaksi risiko dapat membuat tindakan respons tidak valid, tindakan yang menghilangkan probabilitas spontan risiko tidak dapat mengurangi frekuensi risiko ini. Namun, beberapa fenomena yang dipimpin oleh interaksi risiko sulit untuk ditangani dengan metode analitis. Dalam penelitian ini, model simulasi menggambarkan jaringan interaksi risiko (RIN) dibangun untuk mengevaluasi RRD.</w:t>
+        <w:t>simulasi menggambarkan jaringan interaksi risiko (RIN) dibangun untuk mengevaluasi RRD.</w:t>
       </w:r>
     </w:p>
     <w:p>
@@ -4742,14 +4963,7 @@
         <w:rPr>
           <w:lang w:val="en-US"/>
         </w:rPr>
-        <w:t xml:space="preserve">Untuk pencocokan pola, pendekatan dengan menggunakan kisi ukuran bobot yang tetap diadopsi untuk menggambarkan pola perdagangan yang diinginkan, tidak hanya mempertimbangkan harga penutupan, tetapi juga variasi harga dalam interval waktu yang dipertimbangkan dari jarak waktu. Skor yang diberikan ke grid bobot akan dioptimalkan oleh algoritma genetika dan pada saat yang sama, keragaman genetik dari solusi yang mungkin akan </w:t>
-      </w:r>
-      <w:r>
-        <w:rPr>
-          <w:lang w:val="en-US"/>
-        </w:rPr>
-        <w:lastRenderedPageBreak/>
-        <w:t>dipertahankan menggunakan teknik spesiasi, memberikan waktu bagi individu untuk dioptimalkan.</w:t>
+        <w:t>Untuk pencocokan pola, pendekatan dengan menggunakan kisi ukuran bobot yang tetap diadopsi untuk menggambarkan pola perdagangan yang diinginkan, tidak hanya mempertimbangkan harga penutupan, tetapi juga variasi harga dalam interval waktu yang dipertimbangkan dari jarak waktu. Skor yang diberikan ke grid bobot akan dioptimalkan oleh algoritma genetika dan pada saat yang sama, keragaman genetik dari solusi yang mungkin akan dipertahankan menggunakan teknik spesiasi, memberikan waktu bagi individu untuk dioptimalkan.</w:t>
       </w:r>
     </w:p>
     <w:p>
@@ -4843,6 +5057,7 @@
         <w:rPr>
           <w:lang w:val="en-US"/>
         </w:rPr>
+        <w:lastRenderedPageBreak/>
         <w:t>Penelitian ini bertujuan untuk menunjukkan metodologi dalam menemukan desain biaya terendah, dalam hal volume material, dengan mencari profil yang optimal. Jembatan beton digunakan untuk jalan raya dan jalan rel. Mereka dicirikan oleh daya tahan, kekuan, ekonomi dan kecantikan. Dalam penelitian ini disajikan studi optimasi struktur geometri untuk jembatan lengkung beton dengan teknik algoritma genetika.</w:t>
       </w:r>
     </w:p>
@@ -4960,7 +5175,6 @@
         <w:rPr>
           <w:lang w:val="en-US"/>
         </w:rPr>
-        <w:lastRenderedPageBreak/>
         <w:t xml:space="preserve">Batas wajar untuk masalah ini ialah jumlah </w:t>
       </w:r>
       <w:r>
@@ -5072,7 +5286,14 @@
         <w:rPr>
           <w:lang w:val="en-US"/>
         </w:rPr>
-        <w:t xml:space="preserve">Penelitian ini bertujuan untuk menyelesaikan permasalahan penjadwalan kuliah. Penyelesaian yang akan dilakukan pada masalah tersebut didekati dengan membangun sebuah </w:t>
+        <w:t xml:space="preserve">Penelitian ini bertujuan untuk menyelesaikan permasalahan penjadwalan kuliah. Penyelesaian yang akan dilakukan pada masalah tersebut didekati </w:t>
+      </w:r>
+      <w:r>
+        <w:rPr>
+          <w:lang w:val="en-US"/>
+        </w:rPr>
+        <w:lastRenderedPageBreak/>
+        <w:t xml:space="preserve">dengan membangun sebuah </w:t>
       </w:r>
       <w:r>
         <w:rPr>
@@ -5330,14 +5551,7 @@
         <w:rPr>
           <w:lang w:val="en-US"/>
         </w:rPr>
-        <w:t xml:space="preserve">Saat ini, pendistribusian galon air mineral oleh Evita ke seluruh pelanggan-pelanggannya masih sering terjadi keterlambatan dan waktu distribusi masih </w:t>
-      </w:r>
-      <w:r>
-        <w:rPr>
-          <w:lang w:val="en-US"/>
-        </w:rPr>
-        <w:lastRenderedPageBreak/>
-        <w:t xml:space="preserve">lebih dari batas waktu yang diharapkan, yaitu 480 menit untuk setiap kendaraan. Artinya, setiap kendaraan yang mendistribusikan galon air mineral harus selesai melakukan pendistribusan tidak lebih dari 480 menit. </w:t>
+        <w:t xml:space="preserve">Saat ini, pendistribusian galon air mineral oleh Evita ke seluruh pelanggan-pelanggannya masih sering terjadi keterlambatan dan waktu distribusi masih lebih dari batas waktu yang diharapkan, yaitu 480 menit untuk setiap kendaraan. Artinya, setiap kendaraan yang mendistribusikan galon air mineral harus selesai melakukan pendistribusan tidak lebih dari 480 menit. </w:t>
       </w:r>
     </w:p>
     <w:p>
@@ -5412,6 +5626,7 @@
         <w:rPr>
           <w:lang w:val="en-US"/>
         </w:rPr>
+        <w:lastRenderedPageBreak/>
         <w:t>Penerapan Algoritma Genetika Untuk Penentuan Batasan Fungsi Keanggotaan Fuzzy Tsukamoto Pada Kasus Peramalan Permintaan Barang.</w:t>
       </w:r>
     </w:p>
@@ -5538,25 +5753,31 @@
         <w:rPr>
           <w:lang w:val="en-US"/>
         </w:rPr>
+        <w:t>Penelitian ini bertujuan untuk memprediksi daerah yang sering terjadi kecelakaan lalu lintas. Karena angka kecelakaan lalu lintas yang terus meningkat membuat berbagai pihak mencari solusi untuk mencegah terjadinya kecelakaan lalu lintas. Agar terjadi relevan antara solusi yang dihasilkan dengan masalah yang ada, maka diperlukan informasi yang dapat menunjang dari data kecelakaan lalu lintas yang selama ini terjadi.</w:t>
+      </w:r>
+    </w:p>
+    <w:p>
+      <w:pPr>
+        <w:pStyle w:val="ListParagraph"/>
+        <w:spacing w:line="360" w:lineRule="auto"/>
+        <w:ind w:left="567" w:firstLine="284"/>
+        <w:jc w:val="both"/>
+        <w:rPr>
+          <w:lang w:val="en-US"/>
+        </w:rPr>
+      </w:pPr>
+      <w:r>
+        <w:rPr>
+          <w:lang w:val="en-US"/>
+        </w:rPr>
+        <w:t xml:space="preserve">Sistem memprediksi daerah yang sering terjadi kecelakaan lalu lintas berdasarkan parameter yang digunakan antara lain panjang jalan, lebar badan </w:t>
+      </w:r>
+      <w:r>
+        <w:rPr>
+          <w:lang w:val="en-US"/>
+        </w:rPr>
         <w:lastRenderedPageBreak/>
-        <w:t>Penelitian ini bertujuan untuk memprediksi daerah yang sering terjadi kecelakaan lalu lintas. Karena angka kecelakaan lalu lintas yang terus meningkat membuat berbagai pihak mencari solusi untuk mencegah terjadinya kecelakaan lalu lintas. Agar terjadi relevan antara solusi yang dihasilkan dengan masalah yang ada, maka diperlukan informasi yang dapat menunjang dari data kecelakaan lalu lintas yang selama ini terjadi.</w:t>
-      </w:r>
-    </w:p>
-    <w:p>
-      <w:pPr>
-        <w:pStyle w:val="ListParagraph"/>
-        <w:spacing w:line="360" w:lineRule="auto"/>
-        <w:ind w:left="567" w:firstLine="284"/>
-        <w:jc w:val="both"/>
-        <w:rPr>
-          <w:lang w:val="en-US"/>
-        </w:rPr>
-      </w:pPr>
-      <w:r>
-        <w:rPr>
-          <w:lang w:val="en-US"/>
-        </w:rPr>
-        <w:t>Sistem memprediksi daerah yang sering terjadi kecelakaan lalu lintas berdasarkan parameter yang digunakan antara lain panjang jalan, lebar badan volume, kecepatan, jumlah lajur, jumlah arah, pembatas/median, akses persil dan lebar bahu. Parameter tersebut digunakan untuk memberikan informasi, sehingga dapat dicari solusi pencegahan kecelakaan lalu lintas.</w:t>
+        <w:t>volume, kecepatan, jumlah lajur, jumlah arah, pembatas/median, akses persil dan lebar bahu. Parameter tersebut digunakan untuk memberikan informasi, sehingga dapat dicari solusi pencegahan kecelakaan lalu lintas.</w:t>
       </w:r>
     </w:p>
     <w:p>
@@ -5813,7 +6034,6 @@
         <w:rPr>
           <w:lang w:val="en-US"/>
         </w:rPr>
-        <w:lastRenderedPageBreak/>
         <w:t xml:space="preserve">Penelitian ini bertujuan untuk mengoptimasi persediaan barang dalam produksi jilbab. Pentingnya persediaan berpengaruh pada kelancaran kegiatan operasional dalam tujuannya memproduksi suatu barang. Dengan persediaan, perusahaan dapat melayani kebutuhan konsumen akan produk yang ditawarkan. Persediaan barang menjadi hal penting untuk penentuan keuntungan bagi perusahaan. </w:t>
       </w:r>
     </w:p>
@@ -5853,6 +6073,7 @@
         <w:rPr>
           <w:lang w:val="en-US"/>
         </w:rPr>
+        <w:lastRenderedPageBreak/>
         <w:t xml:space="preserve">Algoritma genetika diterapkan pada kasus optimasi barang untuk mendapatkan keuntungan yang maksimal dengan penghematan biaya persediaan. Optimasi persediaan barang menggunakan teknik </w:t>
       </w:r>
       <w:r>
@@ -8222,7 +8443,7 @@
       </w:pPr>
     </w:pPrDefault>
   </w:docDefaults>
-  <w:latentStyles w:defLockedState="0" w:defUIPriority="99" w:defSemiHidden="0" w:defUnhideWhenUsed="0" w:defQFormat="0" w:count="377">
+  <w:latentStyles w:defLockedState="0" w:defUIPriority="99" w:defSemiHidden="0" w:defUnhideWhenUsed="0" w:defQFormat="0" w:count="376">
     <w:lsdException w:name="Normal" w:uiPriority="0" w:qFormat="1"/>
     <w:lsdException w:name="heading 1" w:uiPriority="9" w:qFormat="1"/>
     <w:lsdException w:name="heading 2" w:semiHidden="1" w:uiPriority="9" w:unhideWhenUsed="1" w:qFormat="1"/>
@@ -8599,7 +8820,6 @@
     <w:lsdException w:name="Hashtag" w:semiHidden="1" w:unhideWhenUsed="1"/>
     <w:lsdException w:name="Unresolved Mention" w:semiHidden="1" w:unhideWhenUsed="1"/>
     <w:lsdException w:name="Smart Link" w:semiHidden="1" w:unhideWhenUsed="1"/>
-    <w:lsdException w:name="Smart Link Error" w:semiHidden="1" w:unhideWhenUsed="1"/>
   </w:latentStyles>
   <w:style w:type="paragraph" w:default="1" w:styleId="Normal">
     <w:name w:val="Normal"/>
@@ -9141,7 +9361,7 @@
 </file>
 
 <file path=customXml/itemProps1.xml><?xml version="1.0" encoding="utf-8"?>
-<ds:datastoreItem xmlns:ds="http://schemas.openxmlformats.org/officeDocument/2006/customXml" ds:itemID="{FDB84DCB-2C14-49D3-BB05-82DF1D5AEF88}">
+<ds:datastoreItem xmlns:ds="http://schemas.openxmlformats.org/officeDocument/2006/customXml" ds:itemID="{CE62A8EB-E0DF-4933-90DA-AEA840C03900}">
   <ds:schemaRefs>
     <ds:schemaRef ds:uri="http://schemas.openxmlformats.org/officeDocument/2006/bibliography"/>
   </ds:schemaRefs>

</xml_diff>